<commit_message>
Add epitome of Plato's Apologia
</commit_message>
<xml_diff>
--- a/Assets/Streszczenia/Seneka, De constantia sapientis.docx
+++ b/Assets/Streszczenia/Seneka, De constantia sapientis.docx
@@ -19,103 +19,47 @@
         <w:t xml:space="preserve"> łacinie „De constantia sapientis”</w:t>
       </w:r>
       <w:r>
-        <w:t>. Ciekawostką związaną z tytułem jest to, że w utworze ani razu nie pada słowo</w:t>
-      </w:r>
-      <w:r>
-        <w:t xml:space="preserve"> </w:t>
-      </w:r>
-      <w:r>
-        <w:t>„</w:t>
-      </w:r>
-      <w:r>
-        <w:t>constantia”</w:t>
-      </w:r>
-      <w:r>
-        <w:t xml:space="preserve">. Seneka nie miał </w:t>
-      </w:r>
-      <w:r>
-        <w:t xml:space="preserve">więc </w:t>
-      </w:r>
-      <w:r>
-        <w:t xml:space="preserve">nic wspólnego z takim a nie innym nazwaniem </w:t>
-      </w:r>
-      <w:r>
-        <w:t xml:space="preserve">swojego </w:t>
-      </w:r>
-      <w:r>
-        <w:t>utworu (swoją drogą, jego dzieła były listami, a listom nie nadaje się tytułów</w:t>
-      </w:r>
-      <w:r>
-        <w:t>. Przynajmniej zazwyczaj</w:t>
-      </w:r>
-      <w:r>
-        <w:t>).</w:t>
-      </w:r>
-      <w:r>
-        <w:t xml:space="preserve"> </w:t>
-      </w:r>
-      <w:r>
-        <w:t>Prawdopodobnie</w:t>
-      </w:r>
-      <w:r>
-        <w:t xml:space="preserve"> zatem</w:t>
-      </w:r>
-      <w:r>
-        <w:t xml:space="preserve"> nazwę wymyślił</w:t>
-      </w:r>
-      <w:r>
-        <w:t xml:space="preserve"> jakiś</w:t>
-      </w:r>
-      <w:r>
-        <w:t xml:space="preserve"> kopist</w:t>
-      </w:r>
-      <w:r>
-        <w:t>a</w:t>
-      </w:r>
-      <w:r>
-        <w:t>, który</w:t>
-      </w:r>
-      <w:r>
-        <w:t>, trzeba dodać,</w:t>
-      </w:r>
-      <w:r>
-        <w:t xml:space="preserve"> </w:t>
-      </w:r>
-      <w:r>
-        <w:t>nie</w:t>
-      </w:r>
-      <w:r>
-        <w:t>specjalnie</w:t>
-      </w:r>
-      <w:r>
-        <w:t xml:space="preserve"> zrozumiał treś</w:t>
-      </w:r>
-      <w:r>
-        <w:t>ć</w:t>
-      </w:r>
-      <w:r>
-        <w:t xml:space="preserve"> </w:t>
-      </w:r>
-      <w:r>
-        <w:t>przepisywanego</w:t>
-      </w:r>
-      <w:r>
-        <w:t xml:space="preserve"> przez siebie utw</w:t>
-      </w:r>
-      <w:r>
-        <w:t>oru</w:t>
-      </w:r>
-      <w:r>
-        <w:t xml:space="preserve">. Stałość w twórczości Seneki </w:t>
-      </w:r>
-      <w:r>
-        <w:t>oznacza cechę</w:t>
+        <w:t xml:space="preserve">. </w:t>
+      </w:r>
+      <w:r>
+        <w:t>Podobnie jak reszta utworów Seneki był to list, a listów autor przeważnie nie tytułuje. Korespondencja Seneki została więc ponazywana później przez kogoś innego. Problem z tytułem „O stałości mędrca” jest jednak taki, że dzieło to w ogóle nie mówi o stałości w rozumieniu Seneki</w:t>
+      </w:r>
+      <w:r>
+        <w:t>.</w:t>
+      </w:r>
+      <w:r>
+        <w:t xml:space="preserve"> Wyraz </w:t>
+      </w:r>
+      <w:r>
+        <w:rPr>
+          <w:i/>
+          <w:iCs/>
+        </w:rPr>
+        <w:t xml:space="preserve">constantia </w:t>
+      </w:r>
+      <w:r>
+        <w:t xml:space="preserve">nie pojawia się ani razu w tekście, tytuł został więc nadany przez osobę, która nie znała filozofii urodzonego w Kordobie myśliciela. Omawiany utwór opowiada o cnotach takich jak cierpliwość i wielkoduszność, które pozwalają odpowiednio znosić krzywdy lub wcale ich nie odczuwać. </w:t>
+      </w:r>
+      <w:r>
+        <w:t xml:space="preserve">Stałość w twórczości Seneki </w:t>
+      </w:r>
+      <w:r>
+        <w:t>oznacza</w:t>
+      </w:r>
+      <w:r>
+        <w:t xml:space="preserve"> natomiast</w:t>
+      </w:r>
+      <w:r>
+        <w:t xml:space="preserve"> cechę</w:t>
       </w:r>
       <w:r>
         <w:t>, która pozwala dzień po dniu posiadać te same pragnienia</w:t>
       </w:r>
       <w:r>
-        <w:t xml:space="preserve">, </w:t>
+        <w:t xml:space="preserve"> i</w:t>
+      </w:r>
+      <w:r>
+        <w:t xml:space="preserve"> </w:t>
       </w:r>
       <w:r>
         <w:t>skupiać się na</w:t>
@@ -133,130 +77,7 @@
         <w:t xml:space="preserve">. </w:t>
       </w:r>
       <w:r>
-        <w:t xml:space="preserve">Człowiek stały nie zmienia </w:t>
-      </w:r>
-      <w:r>
-        <w:t>swoich dążeń i chęci</w:t>
-      </w:r>
-      <w:r>
-        <w:t xml:space="preserve"> tylko dlatego, że raz zaimponuje mu </w:t>
-      </w:r>
-      <w:r>
-        <w:t>jedn</w:t>
-      </w:r>
-      <w:r>
-        <w:t>a</w:t>
-      </w:r>
-      <w:r>
-        <w:t xml:space="preserve"> osob</w:t>
-      </w:r>
-      <w:r>
-        <w:t>a</w:t>
-      </w:r>
-      <w:r>
-        <w:t>,</w:t>
-      </w:r>
-      <w:r>
-        <w:t xml:space="preserve"> a</w:t>
-      </w:r>
-      <w:r>
-        <w:t xml:space="preserve"> zaraz potem inn</w:t>
-      </w:r>
-      <w:r>
-        <w:t>a</w:t>
-      </w:r>
-      <w:r>
-        <w:t>.</w:t>
-      </w:r>
-      <w:r>
-        <w:t xml:space="preserve"> </w:t>
-      </w:r>
-      <w:r>
-        <w:t>Człowiek stały n</w:t>
-      </w:r>
-      <w:r>
-        <w:t>ie chce raz być elitarnym sportowcem, by zaraz potem pragnąć zostać bogatym przedsiębiorcą.</w:t>
-      </w:r>
-      <w:r>
-        <w:t xml:space="preserve"> Człowiek stały pragnie dzisiaj tego samego, czego pragnął wczoraj.</w:t>
-      </w:r>
-      <w:r>
-        <w:t xml:space="preserve"> </w:t>
-      </w:r>
-      <w:r>
-        <w:t>I dzięki</w:t>
-      </w:r>
-      <w:r>
-        <w:t xml:space="preserve"> </w:t>
-      </w:r>
-      <w:r>
-        <w:t>takiemu nastawieniu może osiągnąć sukces w tym za co się weźmie.</w:t>
-      </w:r>
-      <w:r>
-        <w:t xml:space="preserve"> </w:t>
-      </w:r>
-      <w:r>
-        <w:t>Może w związku z tym</w:t>
-      </w:r>
-      <w:r>
-        <w:t xml:space="preserve"> doświadcz</w:t>
-      </w:r>
-      <w:r>
-        <w:t>ać</w:t>
-      </w:r>
-      <w:r>
-        <w:t xml:space="preserve"> radości</w:t>
-      </w:r>
-      <w:r>
-        <w:t xml:space="preserve"> płynącej</w:t>
-      </w:r>
-      <w:r>
-        <w:t xml:space="preserve"> z </w:t>
-      </w:r>
-      <w:r>
-        <w:t>robienia postępów</w:t>
-      </w:r>
-      <w:r>
-        <w:t xml:space="preserve">. Z </w:t>
-      </w:r>
-      <w:r>
-        <w:t>kolei</w:t>
-      </w:r>
-      <w:r>
-        <w:t xml:space="preserve"> ciągle zmieniające się pragnienia</w:t>
-      </w:r>
-      <w:r>
-        <w:t xml:space="preserve"> człowieka niestałego</w:t>
-      </w:r>
-      <w:r>
-        <w:t xml:space="preserve"> nie pozwalają </w:t>
-      </w:r>
-      <w:r>
-        <w:t xml:space="preserve">mu </w:t>
-      </w:r>
-      <w:r>
-        <w:t>na zrealizowanie żadnego z nich</w:t>
-      </w:r>
-      <w:r>
-        <w:t xml:space="preserve">. </w:t>
-      </w:r>
-      <w:r>
-        <w:t>Jednak d</w:t>
-      </w:r>
-      <w:r>
-        <w:t xml:space="preserve">zieło „O stałości mędrca” </w:t>
-      </w:r>
-      <w:r>
-        <w:t xml:space="preserve">w ogóle nie opowiada o </w:t>
-      </w:r>
-      <w:r>
-        <w:t xml:space="preserve">tak rozumianej </w:t>
-      </w:r>
-      <w:r>
-        <w:t xml:space="preserve">stałości. </w:t>
-      </w:r>
-      <w:r>
-        <w:t xml:space="preserve"> </w:t>
+        <w:t xml:space="preserve">Jeżeli dzisiaj chcesz tego samego, czego chciałeś wczoraj znaczy, że jesteś na dobrej drodze do zdobycia cnoty stałości, która daje wiele różnych korzyści. Ale tutaj nie o tym. </w:t>
       </w:r>
     </w:p>
     <w:p>
@@ -283,7 +104,13 @@
         <w:t xml:space="preserve">, </w:t>
       </w:r>
       <w:r>
-        <w:t xml:space="preserve">krewny filozofa, </w:t>
+        <w:t xml:space="preserve">krewny </w:t>
+      </w:r>
+      <w:r>
+        <w:t>Seneki</w:t>
+      </w:r>
+      <w:r>
+        <w:t xml:space="preserve">, </w:t>
       </w:r>
       <w:r>
         <w:t xml:space="preserve">który </w:t>
@@ -306,22 +133,28 @@
       </w:r>
       <w:bookmarkStart w:id="1" w:name="_Hlk94209549"/>
       <w:r>
-        <w:t>Uważa, że stoicy jedynie zmieniają nazwy rzeczy i np.</w:t>
-      </w:r>
-      <w:r>
-        <w:t>,</w:t>
-      </w:r>
-      <w:r>
-        <w:t xml:space="preserve"> </w:t>
+        <w:t xml:space="preserve">Uważa, że stoicy jedynie zmieniają nazwy rzeczy i </w:t>
       </w:r>
       <w:r>
         <w:t>kiedy głoszą,</w:t>
       </w:r>
       <w:r>
-        <w:t xml:space="preserve"> że mędrca nie można zranić, mają na myśli jedynie to, że cierpliwie znosi on </w:t>
-      </w:r>
-      <w:r>
-        <w:t>krzywdy</w:t>
+        <w:t xml:space="preserve"> że mędrca nie można </w:t>
+      </w:r>
+      <w:r>
+        <w:t>skrzywdzić</w:t>
+      </w:r>
+      <w:r>
+        <w:t xml:space="preserve">, mają na myśli jedynie to, że </w:t>
+      </w:r>
+      <w:r>
+        <w:t xml:space="preserve">chociaż odczuwa on krzywdy, potrafi je </w:t>
+      </w:r>
+      <w:r>
+        <w:t xml:space="preserve">cierpliwie </w:t>
+      </w:r>
+      <w:r>
+        <w:t>znieść</w:t>
       </w:r>
       <w:r>
         <w:t xml:space="preserve">. Seneka </w:t>
@@ -336,31 +169,28 @@
         <w:t xml:space="preserve"> </w:t>
       </w:r>
       <w:r>
-        <w:t xml:space="preserve">Kiedy więc mówią, że </w:t>
-      </w:r>
-      <w:r>
-        <w:t>mędrca nie można zranić</w:t>
-      </w:r>
-      <w:r>
-        <w:t xml:space="preserve">, to mają na myśli to, że żadne ataki nie wyrządzą mu krzywdy. Dzieło „O stałości mędrca” opowiada o tym, co to znaczy, że mędrca nie można skrzywdzić i zawiera kilka rad dotyczących tego, jak osiągnąć stan takiej niewrażliwości. </w:t>
-      </w:r>
-      <w:r>
-        <w:t xml:space="preserve">Niewrażliwości na ataki ze strony ludzi takie jak </w:t>
-      </w:r>
-      <w:r>
-        <w:t xml:space="preserve">zniewagi, pobicia, </w:t>
-      </w:r>
-      <w:r>
-        <w:t xml:space="preserve">czy </w:t>
-      </w:r>
-      <w:r>
-        <w:t>kradzieże</w:t>
-      </w:r>
-      <w:r>
-        <w:t>, jak i na ataki ze strony losu, takie jak katastrofy naturalne</w:t>
-      </w:r>
-      <w:r>
-        <w:t xml:space="preserve"> w wyniku których możemy np. stracić dom. Stoicki mędrzec może tego wszystkiego doświadczyć, ale nie odczuje z tego powodu krzywdy. </w:t>
+        <w:t xml:space="preserve">Celem, który sobie Seneka stawia w korespondencji, jest wytłumaczenie </w:t>
+      </w:r>
+      <w:r>
+        <w:t>na czym polega niewrażliwość mędrca</w:t>
+      </w:r>
+      <w:r>
+        <w:t xml:space="preserve"> na ataki</w:t>
+      </w:r>
+      <w:r>
+        <w:t>, które każdemu innemu wyrządziłyby krzywdę; ataki takie jak:</w:t>
+      </w:r>
+      <w:r>
+        <w:t xml:space="preserve"> zniewagi, pobicia, kradzieże, </w:t>
+      </w:r>
+      <w:r>
+        <w:t>straty poniesione w wyniku naturalnych katastrof czy też wojen itd.</w:t>
+      </w:r>
+      <w:r>
+        <w:t xml:space="preserve"> </w:t>
+      </w:r>
+      <w:r>
+        <w:t xml:space="preserve">Seneka podaje też kilka wskazówek, jak taki stan osiągnąć. </w:t>
       </w:r>
     </w:p>
     <w:p>
@@ -368,13 +198,25 @@
         <w:ind w:firstLine="708"/>
       </w:pPr>
       <w:r>
-        <w:t xml:space="preserve">Dzielność etyczna, która pozwala uodpornić się </w:t>
+        <w:t>Dzielność etyczna, która pozwala</w:t>
+      </w:r>
+      <w:r>
+        <w:t xml:space="preserve"> jedynie</w:t>
+      </w:r>
+      <w:r>
+        <w:t xml:space="preserve"> uodpornić się </w:t>
       </w:r>
       <w:r>
         <w:t xml:space="preserve">na </w:t>
       </w:r>
       <w:r>
-        <w:t>wspomniane ciosy nosi nazwę „cierpliwość” (</w:t>
+        <w:t>wspomniane ciosy</w:t>
+      </w:r>
+      <w:r>
+        <w:t>, czyli znosić je odpowiednio, ale nadal odczuwać krzywdę,</w:t>
+      </w:r>
+      <w:r>
+        <w:t xml:space="preserve"> nosi nazwę „cierpliwość” (</w:t>
       </w:r>
       <w:r>
         <w:rPr>
@@ -384,32 +226,96 @@
         <w:t>patientia</w:t>
       </w:r>
       <w:r>
-        <w:t xml:space="preserve">). Nawet w samym wyrazie cierpliwość słychać, że dotyczy cierpienia. Dopiero później cierpliwość połączono z czasem i traktowano jako między innymi zdolność do długiego oczekiwania na coś. </w:t>
-      </w:r>
-      <w:r>
-        <w:t>Dzisiaj osoba niecierpliwa nie potrafi spokojnie czekać, a wyjściowo nie potrafiła znosić bólu</w:t>
-      </w:r>
-      <w:r>
-        <w:t xml:space="preserve"> fizycznego, czy też psychicznego</w:t>
+        <w:t xml:space="preserve">). </w:t>
+      </w:r>
+      <w:r>
+        <w:t>Warto w tym miejscu poczynić małą dygresję. Otóż Seneka rozumie wspomniany termin zupełnie inaczej niż jest on rozumiany dzisiaj. C</w:t>
+      </w:r>
+      <w:r>
+        <w:t>ierpliwość dotyczy cierpienia</w:t>
+      </w:r>
+      <w:r>
+        <w:t>, co słychać nawet w samym wyrazie „cierpliwość”</w:t>
+      </w:r>
+      <w:r>
+        <w:t xml:space="preserve">. Dopiero później </w:t>
+      </w:r>
+      <w:r>
+        <w:t xml:space="preserve">cnotę tę </w:t>
+      </w:r>
+      <w:r>
+        <w:t xml:space="preserve">połączono z czasem i traktowano jako między innymi zdolność do długiego oczekiwania na coś. </w:t>
+      </w:r>
+      <w:r>
+        <w:t>Dzisiaj osoba niecierpliwa nie potrafi spokojnie czekać</w:t>
+      </w:r>
+      <w:r>
+        <w:t xml:space="preserve">; według Seneki </w:t>
+      </w:r>
+      <w:r>
+        <w:t>osoba taka nie potrafiła</w:t>
+      </w:r>
+      <w:r>
+        <w:t xml:space="preserve"> znosić bólu</w:t>
+      </w:r>
+      <w:r>
+        <w:t xml:space="preserve"> fizycznego, czy psychicznego</w:t>
       </w:r>
       <w:r>
         <w:t xml:space="preserve">. </w:t>
       </w:r>
       <w:r>
-        <w:t>Zmiana uwidacznia się nawet w słowie pacjent, które etymologicznie odnosi się właśnie do łacińskiej cierpliwości (</w:t>
-      </w:r>
+        <w:t xml:space="preserve">Zmiana uwidacznia się nawet w słowie pacjent, które etymologicznie </w:t>
+      </w:r>
+      <w:r>
+        <w:t>jest połączone z bólem</w:t>
+      </w:r>
+      <w:r>
+        <w:t>, podobnie jak patientia – cierpliwość.</w:t>
+      </w:r>
+      <w:r>
+        <w:t xml:space="preserve"> </w:t>
+      </w:r>
+      <w:proofErr w:type="spellStart"/>
       <w:r>
         <w:rPr>
           <w:i/>
           <w:iCs/>
         </w:rPr>
-        <w:t>patientia</w:t>
-      </w:r>
-      <w:r>
-        <w:t>), która na początku oznaczała zdolność znoszenia bólu, a później długiego czasu oczekiwania. Jednak u Seneki cierpliwość dotyczy cierpienia</w:t>
-      </w:r>
-      <w:r>
-        <w:t xml:space="preserve">. </w:t>
+        <w:t>P</w:t>
+      </w:r>
+      <w:r>
+        <w:rPr>
+          <w:i/>
+          <w:iCs/>
+        </w:rPr>
+        <w:t>assio</w:t>
+      </w:r>
+      <w:proofErr w:type="spellEnd"/>
+      <w:r>
+        <w:rPr>
+          <w:i/>
+          <w:iCs/>
+        </w:rPr>
+        <w:t xml:space="preserve"> </w:t>
+      </w:r>
+      <w:r>
+        <w:t xml:space="preserve">oznacza </w:t>
+      </w:r>
+      <w:r>
+        <w:t xml:space="preserve">po łacinie </w:t>
+      </w:r>
+      <w:r>
+        <w:t>„cierpienie”</w:t>
+      </w:r>
+      <w:r>
+        <w:t>.</w:t>
+      </w:r>
+      <w:r>
+        <w:t xml:space="preserve"> </w:t>
+      </w:r>
+      <w:r>
+        <w:t>Pacjent był więc wyjściowo osobą, która potrafi znosić cierpienie. Z czasem jednak cierpliwość zaczęła oznaczać zdolność oczekiwania. Można powiedzieć, że słowo pacjent nadal jest adekwatnym określeniem.</w:t>
       </w:r>
     </w:p>
     <w:p>
@@ -421,10 +327,10 @@
         <w:t xml:space="preserve"> </w:t>
       </w:r>
       <w:r>
-        <w:t>Na</w:t>
-      </w:r>
-      <w:r>
-        <w:t xml:space="preserve">tomiast u doskonałego mędrca </w:t>
+        <w:t>W każdym razie kiedy u Seneki jest mowa o cierpliwości to chodzi o znoszenie bólu. Idźmy dalej. U</w:t>
+      </w:r>
+      <w:r>
+        <w:t xml:space="preserve"> doskonałego mędrca </w:t>
       </w:r>
       <w:r>
         <w:t xml:space="preserve">cierpliwość jest tak wysoka, że zasługuje na nową nazwę </w:t>
@@ -452,7 +358,38 @@
         <w:t>)</w:t>
       </w:r>
       <w:r>
-        <w:t>. Bo nie jest tak, że mędrzec potrafi odpowiednio krzywdy znosić, jego po prostu nie da się skrzywdzić. Ataki nie działają. Seneka ma tu na myśli to, że s</w:t>
+        <w:t>.</w:t>
+      </w:r>
+      <w:r>
+        <w:t xml:space="preserve"> Mędrzec posiada wielką duszę, </w:t>
+      </w:r>
+      <w:proofErr w:type="spellStart"/>
+      <w:r>
+        <w:rPr>
+          <w:i/>
+          <w:iCs/>
+        </w:rPr>
+        <w:t>magna</w:t>
+      </w:r>
+      <w:proofErr w:type="spellEnd"/>
+      <w:r>
+        <w:rPr>
+          <w:i/>
+          <w:iCs/>
+        </w:rPr>
+        <w:t xml:space="preserve"> anima</w:t>
+      </w:r>
+      <w:r>
+        <w:t xml:space="preserve">, przez co przewyższa każdy atak, który może mu zostać zadany i nie jest tak, że potrafi </w:t>
+      </w:r>
+      <w:r>
+        <w:t xml:space="preserve">odpowiednio krzywdy znosić, </w:t>
+      </w:r>
+      <w:r>
+        <w:t>ale ich po prostu nie doświadcza</w:t>
+      </w:r>
+      <w:r>
+        <w:t>. Ataki nie działają. Seneka ma tu na myśli to, że s</w:t>
       </w:r>
       <w:r>
         <w:t>tan psychiczny mędrca jest przez cały czas na podobn</w:t>
@@ -461,7 +398,13 @@
         <w:t>ie wysokim</w:t>
       </w:r>
       <w:r>
-        <w:t xml:space="preserve"> poziomie. </w:t>
+        <w:t xml:space="preserve"> poziomie.</w:t>
+      </w:r>
+      <w:r>
+        <w:t xml:space="preserve"> Mędrzec może odczuwać ból fizyczny, ale nawet wtedy jego psychika pozostanie nienaruszona. Stan psychiczny, w którym zdaniem Seneki stoicki mędrzec pozostaje przez cały czas, jest radością. </w:t>
+      </w:r>
+      <w:r>
+        <w:t xml:space="preserve"> </w:t>
       </w:r>
       <w:bookmarkStart w:id="2" w:name="_Hlk122684809"/>
       <w:r>
@@ -513,18 +456,33 @@
         <w:t xml:space="preserve">Nie jest to zatem typ człowieka apatycznego, który jest całkowicie wyzbyty emocji. </w:t>
       </w:r>
       <w:r>
-        <w:t xml:space="preserve">Stoicka apatia nie wyklucza </w:t>
+        <w:t xml:space="preserve">Stoicka apatia </w:t>
+      </w:r>
+      <w:r>
+        <w:t xml:space="preserve">w ujęciu Seneki </w:t>
+      </w:r>
+      <w:r>
+        <w:t xml:space="preserve">nie wyklucza </w:t>
       </w:r>
       <w:r>
         <w:t>radości</w:t>
       </w:r>
       <w:r>
-        <w:t>, ona ją umożliwia. Jednak to spokój umysłu i nieustająca radość jest celem, który Seneka proponuje, żeby sobie przyjąć</w:t>
+        <w:t xml:space="preserve">, ona </w:t>
+      </w:r>
+      <w:r>
+        <w:t>jest gwarancją tego, że radość będzie niezagrożona</w:t>
       </w:r>
       <w:r>
         <w:t xml:space="preserve">. </w:t>
       </w:r>
       <w:r>
+        <w:t>Osiągnięcie takiego psychicznego stanu Seneka traktował jako główny cel stoicyzmu.</w:t>
+      </w:r>
+      <w:r>
+        <w:t xml:space="preserve"> </w:t>
+      </w:r>
+      <w:r>
         <w:t>Ażeby taki cel się ziścił</w:t>
       </w:r>
       <w:r>
@@ -546,22 +504,13 @@
         <w:t>, które mogłyby</w:t>
       </w:r>
       <w:r>
-        <w:t xml:space="preserve"> naruszyć</w:t>
-      </w:r>
-      <w:r>
-        <w:t xml:space="preserve"> </w:t>
-      </w:r>
-      <w:r>
-        <w:t xml:space="preserve">radość i spokój albo nawet całkowicie </w:t>
-      </w:r>
-      <w:r>
-        <w:t xml:space="preserve">je </w:t>
-      </w:r>
-      <w:r>
-        <w:t xml:space="preserve">zniszczyć. </w:t>
-      </w:r>
-      <w:r>
-        <w:t xml:space="preserve"> </w:t>
+        <w:t xml:space="preserve"> </w:t>
+      </w:r>
+      <w:r>
+        <w:t xml:space="preserve">radość naruszyć. Czyli podejście, które proponuje Seneka jest negatywne – </w:t>
+      </w:r>
+      <w:r>
+        <w:t xml:space="preserve">droga do radości polega na przygotowaniu się na wszelkiego rodzaju cierpienia. Gotowość na cierpienia daje spokój, a spokój prowadzi do radości. </w:t>
       </w:r>
     </w:p>
     <w:p>
@@ -569,13 +518,31 @@
         <w:ind w:firstLine="708"/>
       </w:pPr>
       <w:r>
+        <w:t xml:space="preserve">Przejdźmy </w:t>
+      </w:r>
+      <w:r>
+        <w:t xml:space="preserve">jednak </w:t>
+      </w:r>
+      <w:r>
+        <w:t xml:space="preserve">do konkretów. </w:t>
+      </w:r>
+      <w:r>
         <w:t>Jedne z</w:t>
       </w:r>
       <w:r>
-        <w:t xml:space="preserve"> takich ataków</w:t>
-      </w:r>
-      <w:r>
-        <w:t xml:space="preserve"> to zniewagi. Seneka ocenia, że choć są to najłagodniejsze z ciosów, jakie mogą na nas spaść, to jednak niektórzy wolą nawet </w:t>
+        <w:t xml:space="preserve"> ataków</w:t>
+      </w:r>
+      <w:r>
+        <w:t>, które mogą kogoś unieszczęśliwiać,</w:t>
+      </w:r>
+      <w:r>
+        <w:t xml:space="preserve"> to zniewagi.</w:t>
+      </w:r>
+      <w:r>
+        <w:t xml:space="preserve"> Jednym ze sposobów, żeby nie odczuwać krzywdy z ich powodu, jest ich bagatelizowanie.</w:t>
+      </w:r>
+      <w:r>
+        <w:t xml:space="preserve"> Seneka ocenia, że choć są to najłagodniejsze z ciosów, jakie mogą na nas spaść, to jednak niektórzy wolą nawet </w:t>
       </w:r>
       <w:r>
         <w:t xml:space="preserve">zostać pobitymi </w:t>
@@ -584,7 +551,13 @@
         <w:t xml:space="preserve">od </w:t>
       </w:r>
       <w:r>
-        <w:t xml:space="preserve">bycia znieważonymi, wolą śmierć od złej opinii. </w:t>
+        <w:t xml:space="preserve">bycia znieważonymi, </w:t>
+      </w:r>
+      <w:r>
+        <w:t xml:space="preserve">niektórzy </w:t>
+      </w:r>
+      <w:r>
+        <w:t xml:space="preserve">wolą śmierć od złej opinii. </w:t>
       </w:r>
       <w:bookmarkStart w:id="3" w:name="_Hlk94206785"/>
       <w:r>
@@ -609,7 +582,16 @@
         <w:t xml:space="preserve"> przez co </w:t>
       </w:r>
       <w:r>
-        <w:t xml:space="preserve">prawo rzymskie nie uważa jej za coś godnego kary. To, że ktoś </w:t>
+        <w:t xml:space="preserve">prawo rzymskie nie uważa jej za coś godnego kary. </w:t>
+      </w:r>
+      <w:r>
+        <w:t xml:space="preserve">                                                                                                                                                                                                                                                </w:t>
+      </w:r>
+      <w:r>
+        <w:t xml:space="preserve">                                                                                                                                                                                                                                                                                                                                                                                                                                                                                                                                                                                                                                                                                                                                                                                                                                                                                                                                                                                                                                                                                                                                                                                                                                                                                                                                                                                                              </w:t>
+      </w:r>
+      <w:r>
+        <w:t xml:space="preserve">To, że ktoś </w:t>
       </w:r>
       <w:r>
         <w:t>poczuł</w:t>
@@ -823,7 +805,11 @@
         <w:t>)</w:t>
       </w:r>
       <w:r>
-        <w:t>. Czyli kiedy ktoś doświadczył w życiu prawdziwych tragedii, to nie</w:t>
+        <w:t xml:space="preserve">. Czyli kiedy ktoś doświadczył w życiu prawdziwych tragedii, </w:t>
+      </w:r>
+      <w:r>
+        <w:lastRenderedPageBreak/>
+        <w:t>to nie</w:t>
       </w:r>
       <w:r>
         <w:t xml:space="preserve"> będzie</w:t>
@@ -964,11 +950,7 @@
         <w:t>P</w:t>
       </w:r>
       <w:r>
-        <w:t xml:space="preserve">orównuje to do </w:t>
-      </w:r>
-      <w:r>
-        <w:lastRenderedPageBreak/>
-        <w:t xml:space="preserve">sytuacji, w której niewolnicy obrażają swoich panów; zniewagi niewolników uznawane są za zabawne i jako takie nie są określane jako </w:t>
+        <w:t xml:space="preserve">orównuje to do sytuacji, w której niewolnicy obrażają swoich panów; zniewagi niewolników uznawane są za zabawne i jako takie nie są określane jako </w:t>
       </w:r>
       <w:r>
         <w:rPr>
@@ -1319,7 +1301,11 @@
         <w:t xml:space="preserve"> że </w:t>
       </w:r>
       <w:r>
-        <w:t>jest na nie niewrażliwy</w:t>
+        <w:t xml:space="preserve">jest na nie </w:t>
+      </w:r>
+      <w:r>
+        <w:lastRenderedPageBreak/>
+        <w:t>niewrażliwy</w:t>
       </w:r>
       <w:r>
         <w:t xml:space="preserve">. </w:t>
@@ -1419,7 +1405,6 @@
         <w:ind w:firstLine="708"/>
       </w:pPr>
       <w:r>
-        <w:lastRenderedPageBreak/>
         <w:t>Osiągnięcie stoickiego ideału, który pozwala między innymi na odpowiednie znoszenie</w:t>
       </w:r>
       <w:r>
@@ -1598,13 +1583,7 @@
         <w:rPr>
           <w:iCs/>
         </w:rPr>
-        <w:t>K</w:t>
-      </w:r>
-      <w:r>
-        <w:rPr>
-          <w:iCs/>
-        </w:rPr>
-        <w:t xml:space="preserve">iedy nie klasyfikujemy doświadczanego bólu jako zła, to krzywda nam się nie dzieje. Bo to krzywdy są złe. </w:t>
+        <w:t xml:space="preserve">Kiedy nie klasyfikujemy doświadczanego bólu jako zła, to krzywda nam się nie dzieje. Bo to krzywdy są złe. </w:t>
       </w:r>
       <w:r>
         <w:rPr>
@@ -1723,7 +1702,14 @@
         <w:rPr>
           <w:iCs/>
         </w:rPr>
-        <w:t xml:space="preserve"> Przywiązywanie się do miejsca może co najwyżej budzić niepokój i powodować większe cierpienie w sytuacji, kiedy musielibyśmy je porzucić. To samo z innymi przedmiotami, które postrzegamy jako swoje, a które ktoś może nam ukraść. Dzielności etycznej ukraść nie można</w:t>
+        <w:t xml:space="preserve"> Przywiązywanie się do miejsca może co najwyżej budzić niepokój i powodować większe cierpienie w sytuacji, kiedy musielibyśmy je porzucić. </w:t>
+      </w:r>
+      <w:r>
+        <w:rPr>
+          <w:iCs/>
+        </w:rPr>
+        <w:lastRenderedPageBreak/>
+        <w:t>To samo z innymi przedmiotami, które postrzegamy jako swoje, a które ktoś może nam ukraść. Dzielności etycznej ukraść nie można</w:t>
       </w:r>
       <w:r>
         <w:rPr>
@@ -1801,14 +1787,7 @@
         <w:rPr>
           <w:iCs/>
         </w:rPr>
-        <w:t xml:space="preserve">, bo </w:t>
-      </w:r>
-      <w:r>
-        <w:rPr>
-          <w:iCs/>
-        </w:rPr>
-        <w:lastRenderedPageBreak/>
-        <w:t xml:space="preserve">pozbawiona obaw. </w:t>
+        <w:t xml:space="preserve">, bo pozbawiona obaw. </w:t>
       </w:r>
       <w:r>
         <w:rPr>
@@ -2013,6 +1992,7 @@
         <w:ind w:firstLine="708"/>
       </w:pPr>
       <w:r>
+        <w:lastRenderedPageBreak/>
         <w:t>Ambicja jest podobna do nadziei. W jednym i drugim przypadku oczekujemy, że coś się wydarzy</w:t>
       </w:r>
       <w:r>
@@ -2028,10 +2008,7 @@
         <w:t xml:space="preserve"> </w:t>
       </w:r>
       <w:r>
-        <w:t>posiada</w:t>
-      </w:r>
-      <w:r>
-        <w:t xml:space="preserve"> nadzieję, tym, że</w:t>
+        <w:t>posiada nadzieję, tym, że</w:t>
       </w:r>
       <w:r>
         <w:t xml:space="preserve"> aktywnie dąży do </w:t>
@@ -2085,11 +2062,7 @@
         <w:t xml:space="preserve"> ambicji i nadziei. </w:t>
       </w:r>
       <w:r>
-        <w:t xml:space="preserve">Kiedy odetniemy nadzieję i ambicję, strach odpadnie sam. Można </w:t>
-      </w:r>
-      <w:r>
-        <w:lastRenderedPageBreak/>
-        <w:t>oczywiście powiedzieć, że Seneka dążył do zdobycia dzielności etycznej, więc jak gdyby posiadał ambicję i nadzieję jej zdobycia. Jednak dzielność etyczna nie jest uzależniona od losu czy opinii publicznej i zauważając to, Seneka odseparowuje</w:t>
+        <w:t>Kiedy odetniemy nadzieję i ambicję, strach odpadnie sam. Można oczywiście powiedzieć, że Seneka dążył do zdobycia dzielności etycznej, więc jak gdyby posiadał ambicję i nadzieję jej zdobycia. Jednak dzielność etyczna nie jest uzależniona od losu czy opinii publicznej i zauważając to, Seneka odseparowuje</w:t>
       </w:r>
       <w:r>
         <w:t xml:space="preserve"> dążenie do wyrobienia w sobie cnoty</w:t>
@@ -2234,7 +2207,11 @@
         <w:t xml:space="preserve">. </w:t>
       </w:r>
       <w:r>
-        <w:t>Nie wnikając już w fikcyjność postaci Odyseusza i pół-boga Heraklesa, która pewnie dodatkowo komplikowałaby sprawę, zauważmy boskie pochodzenie</w:t>
+        <w:t xml:space="preserve">Nie </w:t>
+      </w:r>
+      <w:r>
+        <w:lastRenderedPageBreak/>
+        <w:t>wnikając już w fikcyjność postaci Odyseusza i pół-boga Heraklesa, która pewnie dodatkowo komplikowałaby sprawę, zauważmy boskie pochodzenie</w:t>
       </w:r>
       <w:r>
         <w:t xml:space="preserve"> mędrców kłóci się nieco z samodzielnym osiągnięciem doskonałości</w:t>
@@ -2264,7 +2241,7 @@
 
 <file path=word/numbering.xml><?xml version="1.0" encoding="utf-8"?>
 <w:numbering xmlns:wpc="http://schemas.microsoft.com/office/word/2010/wordprocessingCanvas" xmlns:cx="http://schemas.microsoft.com/office/drawing/2014/chartex" xmlns:cx1="http://schemas.microsoft.com/office/drawing/2015/9/8/chartex" xmlns:cx2="http://schemas.microsoft.com/office/drawing/2015/10/21/chartex" xmlns:cx3="http://schemas.microsoft.com/office/drawing/2016/5/9/chartex" xmlns:cx4="http://schemas.microsoft.com/office/drawing/2016/5/10/chartex" xmlns:cx5="http://schemas.microsoft.com/office/drawing/2016/5/11/chartex" xmlns:cx6="http://schemas.microsoft.com/office/drawing/2016/5/12/chartex" xmlns:cx7="http://schemas.microsoft.com/office/drawing/2016/5/13/chartex" xmlns:cx8="http://schemas.microsoft.com/office/drawing/2016/5/14/chartex" xmlns:mc="http://schemas.openxmlformats.org/markup-compatibility/2006" xmlns:aink="http://schemas.microsoft.com/office/drawing/2016/ink" xmlns:am3d="http://schemas.microsoft.com/office/drawing/2017/model3d" xmlns:o="urn:schemas-microsoft-com:office:office" xmlns:oel="http://schemas.microsoft.com/office/2019/extlst" xmlns:r="http://schemas.openxmlformats.org/officeDocument/2006/relationships" xmlns:m="http://schemas.openxmlformats.org/officeDocument/2006/math" xmlns:v="urn:schemas-microsoft-com:vml" xmlns:wp14="http://schemas.microsoft.com/office/word/2010/wordprocessingDrawing" xmlns:wp="http://schemas.openxmlformats.org/drawingml/2006/wordprocessingDrawing" xmlns:w10="urn:schemas-microsoft-com:office:word" xmlns:w="http://schemas.openxmlformats.org/wordprocessingml/2006/main" xmlns:w14="http://schemas.microsoft.com/office/word/2010/wordml" xmlns:w15="http://schemas.microsoft.com/office/word/2012/wordml" xmlns:w16cex="http://schemas.microsoft.com/office/word/2018/wordml/cex" xmlns:w16cid="http://schemas.microsoft.com/office/word/2016/wordml/cid" xmlns:w16="http://schemas.microsoft.com/office/word/2018/wordml" xmlns:w16sdtdh="http://schemas.microsoft.com/office/word/2020/wordml/sdtdatahash" xmlns:w16se="http://schemas.microsoft.com/office/word/2015/wordml/symex" xmlns:wpg="http://schemas.microsoft.com/office/word/2010/wordprocessingGroup" xmlns:wpi="http://schemas.microsoft.com/office/word/2010/wordprocessingInk" xmlns:wne="http://schemas.microsoft.com/office/word/2006/wordml" xmlns:wps="http://schemas.microsoft.com/office/word/2010/wordprocessingShape" mc:Ignorable="w14 w15 w16se w16cid w16 w16cex w16sdtdh wp14">
-  <w:abstractNum w:abstractNumId="1" w15:restartNumberingAfterBreak="0">
+  <w:abstractNum w:abstractNumId="0" w15:restartNumberingAfterBreak="0">
     <w:nsid w:val="29376749"/>
     <w:multiLevelType w:val="hybridMultilevel"/>
     <w:tmpl w:val="38EAD2A2"/>
@@ -2378,7 +2355,7 @@
     </w:lvl>
   </w:abstractNum>
   <w:num w:numId="1" w16cid:durableId="1862888207">
-    <w:abstractNumId w:val="1"/>
+    <w:abstractNumId w:val="0"/>
   </w:num>
 </w:numbering>
 </file>

</xml_diff>